<commit_message>
Getting v2 in shape
</commit_message>
<xml_diff>
--- a/docs/User Guide.docx
+++ b/docs/User Guide.docx
@@ -1,6 +1,6 @@
 
 <file path=word/document.xml><?xml version="1.0" encoding="utf-8"?>
-<w:document xmlns:wpc="http://schemas.microsoft.com/office/word/2010/wordprocessingCanvas" xmlns:cx="http://schemas.microsoft.com/office/drawing/2014/chartex" xmlns:cx1="http://schemas.microsoft.com/office/drawing/2015/9/8/chartex" xmlns:cx2="http://schemas.microsoft.com/office/drawing/2015/10/21/chartex" xmlns:cx3="http://schemas.microsoft.com/office/drawing/2016/5/9/chartex" xmlns:cx4="http://schemas.microsoft.com/office/drawing/2016/5/10/chartex" xmlns:cx5="http://schemas.microsoft.com/office/drawing/2016/5/11/chartex" xmlns:cx6="http://schemas.microsoft.com/office/drawing/2016/5/12/chartex" xmlns:cx7="http://schemas.microsoft.com/office/drawing/2016/5/13/chartex" xmlns:cx8="http://schemas.microsoft.com/office/drawing/2016/5/14/chartex" xmlns:mc="http://schemas.openxmlformats.org/markup-compatibility/2006" xmlns:aink="http://schemas.microsoft.com/office/drawing/2016/ink" xmlns:am3d="http://schemas.microsoft.com/office/drawing/2017/model3d" xmlns:o="urn:schemas-microsoft-com:office:office" xmlns:r="http://schemas.openxmlformats.org/officeDocument/2006/relationships" xmlns:m="http://schemas.openxmlformats.org/officeDocument/2006/math" xmlns:v="urn:schemas-microsoft-com:vml" xmlns:wp14="http://schemas.microsoft.com/office/word/2010/wordprocessingDrawing" xmlns:wp="http://schemas.openxmlformats.org/drawingml/2006/wordprocessingDrawing" xmlns:w10="urn:schemas-microsoft-com:office:word" xmlns:w="http://schemas.openxmlformats.org/wordprocessingml/2006/main" xmlns:w14="http://schemas.microsoft.com/office/word/2010/wordml" xmlns:w15="http://schemas.microsoft.com/office/word/2012/wordml" xmlns:w16cid="http://schemas.microsoft.com/office/word/2016/wordml/cid" xmlns:w16se="http://schemas.microsoft.com/office/word/2015/wordml/symex" xmlns:wpg="http://schemas.microsoft.com/office/word/2010/wordprocessingGroup" xmlns:wpi="http://schemas.microsoft.com/office/word/2010/wordprocessingInk" xmlns:wne="http://schemas.microsoft.com/office/word/2006/wordml" xmlns:wps="http://schemas.microsoft.com/office/word/2010/wordprocessingShape" mc:Ignorable="w14 w15 w16se w16cid wp14">
+<w:document xmlns:wpc="http://schemas.microsoft.com/office/word/2010/wordprocessingCanvas" xmlns:cx="http://schemas.microsoft.com/office/drawing/2014/chartex" xmlns:cx1="http://schemas.microsoft.com/office/drawing/2015/9/8/chartex" xmlns:cx2="http://schemas.microsoft.com/office/drawing/2015/10/21/chartex" xmlns:cx3="http://schemas.microsoft.com/office/drawing/2016/5/9/chartex" xmlns:cx4="http://schemas.microsoft.com/office/drawing/2016/5/10/chartex" xmlns:cx5="http://schemas.microsoft.com/office/drawing/2016/5/11/chartex" xmlns:cx6="http://schemas.microsoft.com/office/drawing/2016/5/12/chartex" xmlns:cx7="http://schemas.microsoft.com/office/drawing/2016/5/13/chartex" xmlns:cx8="http://schemas.microsoft.com/office/drawing/2016/5/14/chartex" xmlns:mc="http://schemas.openxmlformats.org/markup-compatibility/2006" xmlns:aink="http://schemas.microsoft.com/office/drawing/2016/ink" xmlns:am3d="http://schemas.microsoft.com/office/drawing/2017/model3d" xmlns:o="urn:schemas-microsoft-com:office:office" xmlns:r="http://schemas.openxmlformats.org/officeDocument/2006/relationships" xmlns:m="http://schemas.openxmlformats.org/officeDocument/2006/math" xmlns:v="urn:schemas-microsoft-com:vml" xmlns:wp14="http://schemas.microsoft.com/office/word/2010/wordprocessingDrawing" xmlns:wp="http://schemas.openxmlformats.org/drawingml/2006/wordprocessingDrawing" xmlns:w10="urn:schemas-microsoft-com:office:word" xmlns:w="http://schemas.openxmlformats.org/wordprocessingml/2006/main" xmlns:w14="http://schemas.microsoft.com/office/word/2010/wordml" xmlns:w15="http://schemas.microsoft.com/office/word/2012/wordml" xmlns:w16cex="http://schemas.microsoft.com/office/word/2018/wordml/cex" xmlns:w16cid="http://schemas.microsoft.com/office/word/2016/wordml/cid" xmlns:w16="http://schemas.microsoft.com/office/word/2018/wordml" xmlns:w16se="http://schemas.microsoft.com/office/word/2015/wordml/symex" xmlns:wpg="http://schemas.microsoft.com/office/word/2010/wordprocessingGroup" xmlns:wpi="http://schemas.microsoft.com/office/word/2010/wordprocessingInk" xmlns:wne="http://schemas.microsoft.com/office/word/2006/wordml" xmlns:wps="http://schemas.microsoft.com/office/word/2010/wordprocessingShape" mc:Ignorable="w14 w15 w16se w16cid w16 w16cex wp14">
   <w:body>
     <w:sdt>
       <w:sdtPr>
@@ -834,12 +834,7 @@
             <w:pStyle w:val="TOCHeading"/>
           </w:pPr>
           <w:r>
-            <w:t>Table of Con</w:t>
-          </w:r>
-          <w:bookmarkStart w:id="0" w:name="_GoBack"/>
-          <w:bookmarkEnd w:id="0"/>
-          <w:r>
-            <w:t>tents</w:t>
+            <w:t>Table of Contents</w:t>
           </w:r>
         </w:p>
         <w:p>
@@ -2238,7 +2233,7 @@
         <w:t>designed to target intragenic regions.</w:t>
       </w:r>
       <w:r>
-        <w:t xml:space="preserve">  To install and use this r</w:t>
+        <w:t xml:space="preserve">  To install and use r</w:t>
       </w:r>
       <w:r>
         <w:t>ead through the requirements listed below</w:t>
@@ -2306,14 +2301,14 @@
       <w:pPr>
         <w:pStyle w:val="Heading2"/>
       </w:pPr>
-      <w:bookmarkStart w:id="1" w:name="_Toc7795191"/>
+      <w:bookmarkStart w:id="0" w:name="_Toc7795191"/>
       <w:r>
         <w:t>R</w:t>
       </w:r>
       <w:r>
         <w:t>equirements</w:t>
       </w:r>
-      <w:bookmarkEnd w:id="1"/>
+      <w:bookmarkEnd w:id="0"/>
     </w:p>
     <w:p>
       <w:pPr>
@@ -2324,7 +2319,13 @@
         </w:numPr>
       </w:pPr>
       <w:r>
-        <w:t>Python v3.4 or greater.</w:t>
+        <w:t>Python v3.</w:t>
+      </w:r>
+      <w:r>
+        <w:t>5</w:t>
+      </w:r>
+      <w:r>
+        <w:t xml:space="preserve"> or greater.</w:t>
       </w:r>
     </w:p>
     <w:p>
@@ -2336,7 +2337,31 @@
         </w:numPr>
       </w:pPr>
       <w:r>
-        <w:t xml:space="preserve">Python v3.5 is </w:t>
+        <w:t xml:space="preserve">Not yet tested on Python </w:t>
+      </w:r>
+      <w:r>
+        <w:t>v</w:t>
+      </w:r>
+      <w:r>
+        <w:t>3.8</w:t>
+      </w:r>
+    </w:p>
+    <w:p>
+      <w:pPr>
+        <w:pStyle w:val="ListParagraph"/>
+        <w:numPr>
+          <w:ilvl w:val="1"/>
+          <w:numId w:val="1"/>
+        </w:numPr>
+      </w:pPr>
+      <w:r>
+        <w:t>Python v3.</w:t>
+      </w:r>
+      <w:r>
+        <w:t>7</w:t>
+      </w:r>
+      <w:r>
+        <w:t xml:space="preserve"> is </w:t>
       </w:r>
       <w:r>
         <w:t>recommended.</w:t>
@@ -2407,6 +2432,9 @@
       <w:r>
         <w:t>CentOS</w:t>
       </w:r>
+      <w:r>
+        <w:t>7</w:t>
+      </w:r>
     </w:p>
     <w:p>
       <w:pPr>
@@ -2570,7 +2598,11 @@
         </w:numPr>
       </w:pPr>
       <w:r>
-        <w:t>Python-magic v0.4.</w:t>
+        <w:t xml:space="preserve">Python-magic </w:t>
+      </w:r>
+      <w:bookmarkStart w:id="1" w:name="_GoBack"/>
+      <w:r>
+        <w:t>v0.4.</w:t>
       </w:r>
       <w:r>
         <w:t>1</w:t>
@@ -2581,6 +2613,7 @@
       <w:r>
         <w:t xml:space="preserve"> or greater</w:t>
       </w:r>
+      <w:bookmarkEnd w:id="1"/>
     </w:p>
     <w:p>
       <w:pPr>
@@ -2707,6 +2740,7 @@
       </w:pPr>
       <w:bookmarkStart w:id="2" w:name="_Toc7795192"/>
       <w:r>
+        <w:lastRenderedPageBreak/>
         <w:t>Bugs</w:t>
       </w:r>
       <w:r>
@@ -2749,7 +2783,6 @@
           <w:sz w:val="24"/>
           <w:szCs w:val="24"/>
         </w:rPr>
-        <w:lastRenderedPageBreak/>
         <w:t>Would like a pip package</w:t>
       </w:r>
     </w:p>
@@ -2793,20 +2826,14 @@
       </w:pPr>
       <w:proofErr w:type="spellStart"/>
       <w:r>
-        <w:t>Völundr</w:t>
-      </w:r>
-      <w:r>
-        <w:t>_API</w:t>
+        <w:t>Völundr_API</w:t>
       </w:r>
       <w:proofErr w:type="spellEnd"/>
       <w:r>
         <w:t xml:space="preserve"> option in the GUI does not allow for </w:t>
       </w:r>
       <w:r>
-        <w:t>Völundr</w:t>
-      </w:r>
-      <w:r>
-        <w:t xml:space="preserve"> to have been installed with </w:t>
+        <w:t xml:space="preserve">Völundr to have been installed with </w:t>
       </w:r>
       <w:proofErr w:type="spellStart"/>
       <w:r>
@@ -3064,13 +3091,7 @@
     </w:p>
     <w:p>
       <w:r>
-        <w:t xml:space="preserve">If </w:t>
-      </w:r>
-      <w:r>
-        <w:t xml:space="preserve">Völundr </w:t>
-      </w:r>
-      <w:r>
-        <w:t xml:space="preserve">was installed as a Python module with </w:t>
+        <w:t xml:space="preserve">If Völundr was installed as a Python module with </w:t>
       </w:r>
       <w:proofErr w:type="spellStart"/>
       <w:r>
@@ -3287,15 +3308,7 @@
                 <w:sz w:val="20"/>
                 <w:szCs w:val="20"/>
               </w:rPr>
-              <w:t>#</w:t>
-            </w:r>
-            <w:r>
-              <w:rPr>
-                <w:rFonts w:ascii="Lucida Console" w:hAnsi="Lucida Console"/>
-                <w:sz w:val="20"/>
-                <w:szCs w:val="20"/>
-              </w:rPr>
-              <w:t xml:space="preserve"> Index</w:t>
+              <w:t># Index</w:t>
             </w:r>
           </w:p>
         </w:tc>
@@ -3763,10 +3776,7 @@
         <w:t xml:space="preserve">  Version 1 of </w:t>
       </w:r>
       <w:r>
-        <w:t>Völundr</w:t>
-      </w:r>
-      <w:r>
-        <w:t xml:space="preserve"> requires at least one sample named “Plasmid”.  This def</w:t>
+        <w:t>Völundr requires at least one sample named “Plasmid”.  This def</w:t>
       </w:r>
       <w:r>
         <w:t>ines the maximum diversity of the targets.</w:t>
@@ -3971,19 +3981,7 @@
         <w:rPr>
           <w:rFonts w:cstheme="minorHAnsi"/>
         </w:rPr>
-        <w:t xml:space="preserve">A tab delimited text file containing at least </w:t>
-      </w:r>
-      <w:r>
-        <w:rPr>
-          <w:rFonts w:cstheme="minorHAnsi"/>
-        </w:rPr>
-        <w:t>3</w:t>
-      </w:r>
-      <w:r>
-        <w:rPr>
-          <w:rFonts w:cstheme="minorHAnsi"/>
-        </w:rPr>
-        <w:t xml:space="preserve"> columns.  </w:t>
+        <w:t xml:space="preserve">A tab delimited text file containing at least 3 columns.  </w:t>
       </w:r>
       <w:r>
         <w:t xml:space="preserve">Additional columns are permitted but are ignored.  Any blank line or line beginning with a “#” is treated as a comment and ignored.  </w:t>
@@ -4364,21 +4362,7 @@
                 <w:rFonts w:ascii="Lucida Console" w:hAnsi="Lucida Console"/>
                 <w:b/>
               </w:rPr>
-              <w:t xml:space="preserve">Example </w:t>
-            </w:r>
-            <w:r>
-              <w:rPr>
-                <w:rFonts w:ascii="Lucida Console" w:hAnsi="Lucida Console"/>
-                <w:b/>
-              </w:rPr>
-              <w:t>2</w:t>
-            </w:r>
-            <w:r>
-              <w:rPr>
-                <w:rFonts w:ascii="Lucida Console" w:hAnsi="Lucida Console"/>
-                <w:b/>
-              </w:rPr>
-              <w:t>.</w:t>
+              <w:t>Example 2.</w:t>
             </w:r>
           </w:p>
         </w:tc>
@@ -4413,15 +4397,7 @@
                 <w:sz w:val="20"/>
                 <w:szCs w:val="20"/>
               </w:rPr>
-              <w:t xml:space="preserve"> </w:t>
-            </w:r>
-            <w:r>
-              <w:rPr>
-                <w:rFonts w:ascii="Lucida Console" w:hAnsi="Lucida Console"/>
-                <w:sz w:val="20"/>
-                <w:szCs w:val="20"/>
-              </w:rPr>
-              <w:t>I</w:t>
+              <w:t xml:space="preserve"> I</w:t>
             </w:r>
             <w:r>
               <w:rPr>
@@ -4822,14 +4798,7 @@
                                 <w:sz w:val="20"/>
                                 <w:szCs w:val="20"/>
                               </w:rPr>
-                              <w:t>Völundr</w:t>
-                            </w:r>
-                            <w:r>
-                              <w:rPr>
-                                <w:sz w:val="20"/>
-                                <w:szCs w:val="20"/>
-                              </w:rPr>
-                              <w:t xml:space="preserve"> GUI</w:t>
+                              <w:t>Völundr GUI</w:t>
                             </w:r>
                           </w:p>
                         </w:txbxContent>
@@ -4932,14 +4901,7 @@
                           <w:sz w:val="20"/>
                           <w:szCs w:val="20"/>
                         </w:rPr>
-                        <w:t>Völundr</w:t>
-                      </w:r>
-                      <w:r>
-                        <w:rPr>
-                          <w:sz w:val="20"/>
-                          <w:szCs w:val="20"/>
-                        </w:rPr>
-                        <w:t xml:space="preserve"> GUI</w:t>
+                        <w:t>Völundr GUI</w:t>
                       </w:r>
                     </w:p>
                   </w:txbxContent>
@@ -4996,13 +4958,7 @@
         <w:t xml:space="preserve"> GUI located in the bin directory</w:t>
       </w:r>
       <w:r>
-        <w:t xml:space="preserve"> of the </w:t>
-      </w:r>
-      <w:r>
-        <w:t>Völundr</w:t>
-      </w:r>
-      <w:r>
-        <w:t xml:space="preserve"> package.  </w:t>
+        <w:t xml:space="preserve"> of the Völundr package.  </w:t>
       </w:r>
       <w:r>
         <w:t>To</w:t>
@@ -5063,22 +5019,7 @@
         <w:t xml:space="preserve">When filling in the forms found on the Target Search or Analyze Counts screens, </w:t>
       </w:r>
       <w:r>
-        <w:t>e</w:t>
-      </w:r>
-      <w:r>
-        <w:t>verything shown on th</w:t>
-      </w:r>
-      <w:r>
-        <w:t>e</w:t>
-      </w:r>
-      <w:r>
-        <w:t xml:space="preserve"> screen must have a value assigned or the GUI will not allow you to save or run the script</w:t>
-      </w:r>
-      <w:r>
-        <w:t>.  Also, i</w:t>
-      </w:r>
-      <w:r>
-        <w:t xml:space="preserve">f you attempt to enter a value that is not allowed the data entry area will turn red.  </w:t>
+        <w:t xml:space="preserve">everything shown on the screen must have a value assigned or the GUI will not allow you to save or run the script.  Also, if you attempt to enter a value that is not allowed the data entry area will turn red.  </w:t>
       </w:r>
       <w:r>
         <w:t>Some</w:t>
@@ -5235,13 +5176,7 @@
         <w:t>This has a known issue in that</w:t>
       </w:r>
       <w:r>
-        <w:t xml:space="preserve"> it does not allow for </w:t>
-      </w:r>
-      <w:r>
-        <w:t>Völundr</w:t>
-      </w:r>
-      <w:r>
-        <w:t xml:space="preserve"> to have been installed with </w:t>
+        <w:t xml:space="preserve"> it does not allow for Völundr to have been installed with </w:t>
       </w:r>
       <w:proofErr w:type="spellStart"/>
       <w:r>
@@ -5425,10 +5360,7 @@
         <w:ind w:left="720"/>
       </w:pPr>
       <w:r>
-        <w:t>Full path to this file including its name.</w:t>
-      </w:r>
-      <w:r>
-        <w:t xml:space="preserve">  This is a tab delimited text file describing each library in</w:t>
+        <w:t>Full path to this file including its name.  This is a tab delimited text file describing each library in</w:t>
       </w:r>
       <w:r>
         <w:t xml:space="preserve"> the sequencing run.</w:t>
@@ -5473,7 +5405,15 @@
         <w:ind w:left="720"/>
       </w:pPr>
       <w:r>
-        <w:t>A short name for the job.  This name is prepended to all the output files to make it easer to group them</w:t>
+        <w:t xml:space="preserve">A short name for the job.  This name is prepended to all the output files to make it </w:t>
+      </w:r>
+      <w:proofErr w:type="spellStart"/>
+      <w:r>
+        <w:t>easer</w:t>
+      </w:r>
+      <w:proofErr w:type="spellEnd"/>
+      <w:r>
+        <w:t xml:space="preserve"> to group them</w:t>
       </w:r>
       <w:r>
         <w:t>.  Cannot contain spaces or special characters.</w:t>
@@ -5616,13 +5556,7 @@
         <w:ind w:left="720"/>
       </w:pPr>
       <w:r>
-        <w:t xml:space="preserve">Restricted to True or False.  </w:t>
-      </w:r>
-      <w:r>
-        <w:t xml:space="preserve">If </w:t>
-      </w:r>
-      <w:r>
-        <w:t>_</w:t>
+        <w:t>Restricted to True or False.  If _</w:t>
       </w:r>
       <w:proofErr w:type="spellStart"/>
       <w:r>
@@ -5650,10 +5584,7 @@
         <w:t xml:space="preserve"> with a compression level of 9.  If</w:t>
       </w:r>
       <w:r>
-        <w:t xml:space="preserve"> </w:t>
-      </w:r>
-      <w:r>
-        <w:t>_</w:t>
+        <w:t xml:space="preserve"> _</w:t>
       </w:r>
       <w:proofErr w:type="spellStart"/>
       <w:r>
@@ -5661,10 +5592,7 @@
       </w:r>
       <w:proofErr w:type="spellEnd"/>
       <w:r>
-        <w:t xml:space="preserve"> is True, then this option is ignored</w:t>
-      </w:r>
-      <w:r>
-        <w:t xml:space="preserve">.  </w:t>
+        <w:t xml:space="preserve"> is True, then this option is ignored.  </w:t>
       </w:r>
     </w:p>
     <w:p>
@@ -6000,10 +5928,7 @@
         <w:ind w:left="720"/>
       </w:pPr>
       <w:r>
-        <w:t xml:space="preserve">Integer value.  </w:t>
-      </w:r>
-      <w:r>
-        <w:t xml:space="preserve">Define the position at which to stop searching for the anchor.  This is based on the 5’ end of the anchor sequence.  </w:t>
+        <w:t xml:space="preserve">Integer value.  Define the position at which to stop searching for the anchor.  This is based on the 5’ end of the anchor sequence.  </w:t>
       </w:r>
       <w:r>
         <w:t>Generally,</w:t>
@@ -6028,13 +5953,7 @@
         <w:t xml:space="preserve"> the form is filled in, click on “File” and then select</w:t>
       </w:r>
       <w:r>
-        <w:t xml:space="preserve"> “Run” if the computer you are working at has </w:t>
-      </w:r>
-      <w:r>
-        <w:t>Völundr</w:t>
-      </w:r>
-      <w:r>
-        <w:t xml:space="preserve"> installed and all the paths are relative to that computer.  Otherwise select “Save”</w:t>
+        <w:t xml:space="preserve"> “Run” if the computer you are working at has Völundr installed and all the paths are relative to that computer.  Otherwise select “Save”</w:t>
       </w:r>
       <w:r>
         <w:t xml:space="preserve"> to open a Save As dialog.  You can then select the location to save the file.  </w:t>
@@ -6518,10 +6437,7 @@
         <w:t xml:space="preserve">.txt; </w:t>
       </w:r>
       <w:r>
-        <w:t xml:space="preserve">a position frequency file that will have the name format of </w:t>
-      </w:r>
-      <w:r>
-        <w:t>&lt;Job Name&gt;</w:t>
+        <w:t>a position frequency file that will have the name format of &lt;Job Name&gt;</w:t>
       </w:r>
       <w:r>
         <w:t>_</w:t>
@@ -6545,10 +6461,7 @@
         <w:t xml:space="preserve">file </w:t>
       </w:r>
       <w:r>
-        <w:t xml:space="preserve">that will have the name format </w:t>
-      </w:r>
-      <w:r>
-        <w:t>&lt;Job Name&gt;</w:t>
+        <w:t>that will have the name format &lt;Job Name&gt;</w:t>
       </w:r>
       <w:r>
         <w:t>_</w:t>
@@ -8695,16 +8608,7 @@
         <w:t>reads containing anchor sequences</w:t>
       </w:r>
       <w:r>
-        <w:t xml:space="preserve">, </w:t>
-      </w:r>
-      <w:r>
-        <w:t>sgRNA sequences</w:t>
-      </w:r>
-      <w:r>
-        <w:t xml:space="preserve"> with anchor sequences</w:t>
-      </w:r>
-      <w:r>
-        <w:t xml:space="preserve">, </w:t>
+        <w:t xml:space="preserve">, sgRNA sequences with anchor sequences, </w:t>
       </w:r>
       <w:r>
         <w:t xml:space="preserve">and </w:t>
@@ -8716,23 +8620,17 @@
         <w:t>without</w:t>
       </w:r>
       <w:r>
+        <w:t xml:space="preserve"> anchor sequences by position in the </w:t>
+      </w:r>
+      <w:r>
+        <w:t xml:space="preserve">read.  This information </w:t>
+      </w:r>
+      <w:r>
+        <w:t>provides quality assurance that the anchor sequence and sgRNA sequences are location at or near the expected position.</w:t>
+      </w:r>
+      <w:r>
         <w:t xml:space="preserve"> </w:t>
       </w:r>
-      <w:r>
-        <w:t>anchor sequences</w:t>
-      </w:r>
-      <w:r>
-        <w:t xml:space="preserve"> by position in the </w:t>
-      </w:r>
-      <w:r>
-        <w:t xml:space="preserve">read.  This information </w:t>
-      </w:r>
-      <w:r>
-        <w:t>provides quality assurance that the anchor sequence and sgRNA sequences are location at or near the expected position.</w:t>
-      </w:r>
-      <w:r>
-        <w:t xml:space="preserve"> </w:t>
-      </w:r>
     </w:p>
     <w:p>
       <w:pPr>
@@ -8740,13 +8638,7 @@
       </w:pPr>
       <w:bookmarkStart w:id="15" w:name="_Toc7795202"/>
       <w:r>
-        <w:t xml:space="preserve">Target </w:t>
-      </w:r>
-      <w:r>
-        <w:t>Counts</w:t>
-      </w:r>
-      <w:r>
-        <w:t xml:space="preserve"> File</w:t>
+        <w:t>Target Counts File</w:t>
       </w:r>
       <w:bookmarkEnd w:id="15"/>
     </w:p>
@@ -8756,10 +8648,7 @@
       </w:pPr>
       <w:r>
         <w:tab/>
-        <w:t xml:space="preserve">This tab delimited text file contains </w:t>
-      </w:r>
-      <w:r>
-        <w:t>the raw counts</w:t>
+        <w:t>This tab delimited text file contains the raw counts</w:t>
       </w:r>
       <w:r>
         <w:t xml:space="preserve"> for each sgRNA target</w:t>
@@ -9353,10 +9242,7 @@
       </w:pPr>
       <w:bookmarkStart w:id="19" w:name="_Toc7795205"/>
       <w:r>
-        <w:t>Log2 Control Targets</w:t>
-      </w:r>
-      <w:r>
-        <w:t xml:space="preserve"> File</w:t>
+        <w:t>Log2 Control Targets File</w:t>
       </w:r>
       <w:bookmarkEnd w:id="19"/>
     </w:p>
@@ -9398,10 +9284,7 @@
         <w:t>_Genes</w:t>
       </w:r>
       <w:r>
-        <w:t xml:space="preserve"> </w:t>
-      </w:r>
-      <w:r>
-        <w:t>File</w:t>
+        <w:t xml:space="preserve"> File</w:t>
       </w:r>
       <w:bookmarkEnd w:id="20"/>
     </w:p>
@@ -9426,13 +9309,7 @@
       </w:pPr>
       <w:bookmarkStart w:id="21" w:name="_Toc7795207"/>
       <w:r>
-        <w:t xml:space="preserve">Log2 </w:t>
-      </w:r>
-      <w:r>
-        <w:t>Genes</w:t>
-      </w:r>
-      <w:r>
-        <w:t xml:space="preserve"> File</w:t>
+        <w:t>Log2 Genes File</w:t>
       </w:r>
       <w:bookmarkEnd w:id="21"/>
     </w:p>
@@ -9454,10 +9331,7 @@
       </w:pPr>
       <w:bookmarkStart w:id="22" w:name="_Toc7795208"/>
       <w:r>
-        <w:t>KS Log2 Delta Genes</w:t>
-      </w:r>
-      <w:r>
-        <w:t xml:space="preserve"> File</w:t>
+        <w:t>KS Log2 Delta Genes File</w:t>
       </w:r>
       <w:bookmarkEnd w:id="22"/>
     </w:p>
@@ -9535,7 +9409,7 @@
 </file>
 
 <file path=word/endnotes.xml><?xml version="1.0" encoding="utf-8"?>
-<w:endnotes xmlns:wpc="http://schemas.microsoft.com/office/word/2010/wordprocessingCanvas" xmlns:cx="http://schemas.microsoft.com/office/drawing/2014/chartex" xmlns:cx1="http://schemas.microsoft.com/office/drawing/2015/9/8/chartex" xmlns:cx2="http://schemas.microsoft.com/office/drawing/2015/10/21/chartex" xmlns:cx3="http://schemas.microsoft.com/office/drawing/2016/5/9/chartex" xmlns:cx4="http://schemas.microsoft.com/office/drawing/2016/5/10/chartex" xmlns:cx5="http://schemas.microsoft.com/office/drawing/2016/5/11/chartex" xmlns:cx6="http://schemas.microsoft.com/office/drawing/2016/5/12/chartex" xmlns:cx7="http://schemas.microsoft.com/office/drawing/2016/5/13/chartex" xmlns:cx8="http://schemas.microsoft.com/office/drawing/2016/5/14/chartex" xmlns:mc="http://schemas.openxmlformats.org/markup-compatibility/2006" xmlns:aink="http://schemas.microsoft.com/office/drawing/2016/ink" xmlns:am3d="http://schemas.microsoft.com/office/drawing/2017/model3d" xmlns:o="urn:schemas-microsoft-com:office:office" xmlns:r="http://schemas.openxmlformats.org/officeDocument/2006/relationships" xmlns:m="http://schemas.openxmlformats.org/officeDocument/2006/math" xmlns:v="urn:schemas-microsoft-com:vml" xmlns:wp14="http://schemas.microsoft.com/office/word/2010/wordprocessingDrawing" xmlns:wp="http://schemas.openxmlformats.org/drawingml/2006/wordprocessingDrawing" xmlns:w10="urn:schemas-microsoft-com:office:word" xmlns:w="http://schemas.openxmlformats.org/wordprocessingml/2006/main" xmlns:w14="http://schemas.microsoft.com/office/word/2010/wordml" xmlns:w15="http://schemas.microsoft.com/office/word/2012/wordml" xmlns:w16cid="http://schemas.microsoft.com/office/word/2016/wordml/cid" xmlns:w16se="http://schemas.microsoft.com/office/word/2015/wordml/symex" xmlns:wpg="http://schemas.microsoft.com/office/word/2010/wordprocessingGroup" xmlns:wpi="http://schemas.microsoft.com/office/word/2010/wordprocessingInk" xmlns:wne="http://schemas.microsoft.com/office/word/2006/wordml" xmlns:wps="http://schemas.microsoft.com/office/word/2010/wordprocessingShape" mc:Ignorable="w14 w15 w16se w16cid wp14">
+<w:endnotes xmlns:wpc="http://schemas.microsoft.com/office/word/2010/wordprocessingCanvas" xmlns:cx="http://schemas.microsoft.com/office/drawing/2014/chartex" xmlns:cx1="http://schemas.microsoft.com/office/drawing/2015/9/8/chartex" xmlns:cx2="http://schemas.microsoft.com/office/drawing/2015/10/21/chartex" xmlns:cx3="http://schemas.microsoft.com/office/drawing/2016/5/9/chartex" xmlns:cx4="http://schemas.microsoft.com/office/drawing/2016/5/10/chartex" xmlns:cx5="http://schemas.microsoft.com/office/drawing/2016/5/11/chartex" xmlns:cx6="http://schemas.microsoft.com/office/drawing/2016/5/12/chartex" xmlns:cx7="http://schemas.microsoft.com/office/drawing/2016/5/13/chartex" xmlns:cx8="http://schemas.microsoft.com/office/drawing/2016/5/14/chartex" xmlns:mc="http://schemas.openxmlformats.org/markup-compatibility/2006" xmlns:aink="http://schemas.microsoft.com/office/drawing/2016/ink" xmlns:am3d="http://schemas.microsoft.com/office/drawing/2017/model3d" xmlns:o="urn:schemas-microsoft-com:office:office" xmlns:r="http://schemas.openxmlformats.org/officeDocument/2006/relationships" xmlns:m="http://schemas.openxmlformats.org/officeDocument/2006/math" xmlns:v="urn:schemas-microsoft-com:vml" xmlns:wp14="http://schemas.microsoft.com/office/word/2010/wordprocessingDrawing" xmlns:wp="http://schemas.openxmlformats.org/drawingml/2006/wordprocessingDrawing" xmlns:w10="urn:schemas-microsoft-com:office:word" xmlns:w="http://schemas.openxmlformats.org/wordprocessingml/2006/main" xmlns:w14="http://schemas.microsoft.com/office/word/2010/wordml" xmlns:w15="http://schemas.microsoft.com/office/word/2012/wordml" xmlns:w16cex="http://schemas.microsoft.com/office/word/2018/wordml/cex" xmlns:w16cid="http://schemas.microsoft.com/office/word/2016/wordml/cid" xmlns:w16="http://schemas.microsoft.com/office/word/2018/wordml" xmlns:w16se="http://schemas.microsoft.com/office/word/2015/wordml/symex" xmlns:wpg="http://schemas.microsoft.com/office/word/2010/wordprocessingGroup" xmlns:wpi="http://schemas.microsoft.com/office/word/2010/wordprocessingInk" xmlns:wne="http://schemas.microsoft.com/office/word/2006/wordml" xmlns:wps="http://schemas.microsoft.com/office/word/2010/wordprocessingShape" mc:Ignorable="w14 w15 w16se w16cid w16 w16cex wp14">
   <w:endnote w:type="separator" w:id="-1">
     <w:p>
       <w:pPr>
@@ -9560,7 +9434,7 @@
 </file>
 
 <file path=word/footer1.xml><?xml version="1.0" encoding="utf-8"?>
-<w:ftr xmlns:wpc="http://schemas.microsoft.com/office/word/2010/wordprocessingCanvas" xmlns:cx="http://schemas.microsoft.com/office/drawing/2014/chartex" xmlns:cx1="http://schemas.microsoft.com/office/drawing/2015/9/8/chartex" xmlns:cx2="http://schemas.microsoft.com/office/drawing/2015/10/21/chartex" xmlns:cx3="http://schemas.microsoft.com/office/drawing/2016/5/9/chartex" xmlns:cx4="http://schemas.microsoft.com/office/drawing/2016/5/10/chartex" xmlns:cx5="http://schemas.microsoft.com/office/drawing/2016/5/11/chartex" xmlns:cx6="http://schemas.microsoft.com/office/drawing/2016/5/12/chartex" xmlns:cx7="http://schemas.microsoft.com/office/drawing/2016/5/13/chartex" xmlns:cx8="http://schemas.microsoft.com/office/drawing/2016/5/14/chartex" xmlns:mc="http://schemas.openxmlformats.org/markup-compatibility/2006" xmlns:aink="http://schemas.microsoft.com/office/drawing/2016/ink" xmlns:am3d="http://schemas.microsoft.com/office/drawing/2017/model3d" xmlns:o="urn:schemas-microsoft-com:office:office" xmlns:r="http://schemas.openxmlformats.org/officeDocument/2006/relationships" xmlns:m="http://schemas.openxmlformats.org/officeDocument/2006/math" xmlns:v="urn:schemas-microsoft-com:vml" xmlns:wp14="http://schemas.microsoft.com/office/word/2010/wordprocessingDrawing" xmlns:wp="http://schemas.openxmlformats.org/drawingml/2006/wordprocessingDrawing" xmlns:w10="urn:schemas-microsoft-com:office:word" xmlns:w="http://schemas.openxmlformats.org/wordprocessingml/2006/main" xmlns:w14="http://schemas.microsoft.com/office/word/2010/wordml" xmlns:w15="http://schemas.microsoft.com/office/word/2012/wordml" xmlns:w16cid="http://schemas.microsoft.com/office/word/2016/wordml/cid" xmlns:w16se="http://schemas.microsoft.com/office/word/2015/wordml/symex" xmlns:wpg="http://schemas.microsoft.com/office/word/2010/wordprocessingGroup" xmlns:wpi="http://schemas.microsoft.com/office/word/2010/wordprocessingInk" xmlns:wne="http://schemas.microsoft.com/office/word/2006/wordml" xmlns:wps="http://schemas.microsoft.com/office/word/2010/wordprocessingShape" mc:Ignorable="w14 w15 w16se w16cid wp14">
+<w:ftr xmlns:wpc="http://schemas.microsoft.com/office/word/2010/wordprocessingCanvas" xmlns:cx="http://schemas.microsoft.com/office/drawing/2014/chartex" xmlns:cx1="http://schemas.microsoft.com/office/drawing/2015/9/8/chartex" xmlns:cx2="http://schemas.microsoft.com/office/drawing/2015/10/21/chartex" xmlns:cx3="http://schemas.microsoft.com/office/drawing/2016/5/9/chartex" xmlns:cx4="http://schemas.microsoft.com/office/drawing/2016/5/10/chartex" xmlns:cx5="http://schemas.microsoft.com/office/drawing/2016/5/11/chartex" xmlns:cx6="http://schemas.microsoft.com/office/drawing/2016/5/12/chartex" xmlns:cx7="http://schemas.microsoft.com/office/drawing/2016/5/13/chartex" xmlns:cx8="http://schemas.microsoft.com/office/drawing/2016/5/14/chartex" xmlns:mc="http://schemas.openxmlformats.org/markup-compatibility/2006" xmlns:aink="http://schemas.microsoft.com/office/drawing/2016/ink" xmlns:am3d="http://schemas.microsoft.com/office/drawing/2017/model3d" xmlns:o="urn:schemas-microsoft-com:office:office" xmlns:r="http://schemas.openxmlformats.org/officeDocument/2006/relationships" xmlns:m="http://schemas.openxmlformats.org/officeDocument/2006/math" xmlns:v="urn:schemas-microsoft-com:vml" xmlns:wp14="http://schemas.microsoft.com/office/word/2010/wordprocessingDrawing" xmlns:wp="http://schemas.openxmlformats.org/drawingml/2006/wordprocessingDrawing" xmlns:w10="urn:schemas-microsoft-com:office:word" xmlns:w="http://schemas.openxmlformats.org/wordprocessingml/2006/main" xmlns:w14="http://schemas.microsoft.com/office/word/2010/wordml" xmlns:w15="http://schemas.microsoft.com/office/word/2012/wordml" xmlns:w16cex="http://schemas.microsoft.com/office/word/2018/wordml/cex" xmlns:w16cid="http://schemas.microsoft.com/office/word/2016/wordml/cid" xmlns:w16="http://schemas.microsoft.com/office/word/2018/wordml" xmlns:w16se="http://schemas.microsoft.com/office/word/2015/wordml/symex" xmlns:wpg="http://schemas.microsoft.com/office/word/2010/wordprocessingGroup" xmlns:wpi="http://schemas.microsoft.com/office/word/2010/wordprocessingInk" xmlns:wne="http://schemas.microsoft.com/office/word/2006/wordml" xmlns:wps="http://schemas.microsoft.com/office/word/2010/wordprocessingShape" mc:Ignorable="w14 w15 w16se w16cid w16 w16cex wp14">
   <w:p>
     <w:pPr>
       <w:pStyle w:val="Footer"/>
@@ -9673,7 +9547,7 @@
 </file>
 
 <file path=word/footnotes.xml><?xml version="1.0" encoding="utf-8"?>
-<w:footnotes xmlns:wpc="http://schemas.microsoft.com/office/word/2010/wordprocessingCanvas" xmlns:cx="http://schemas.microsoft.com/office/drawing/2014/chartex" xmlns:cx1="http://schemas.microsoft.com/office/drawing/2015/9/8/chartex" xmlns:cx2="http://schemas.microsoft.com/office/drawing/2015/10/21/chartex" xmlns:cx3="http://schemas.microsoft.com/office/drawing/2016/5/9/chartex" xmlns:cx4="http://schemas.microsoft.com/office/drawing/2016/5/10/chartex" xmlns:cx5="http://schemas.microsoft.com/office/drawing/2016/5/11/chartex" xmlns:cx6="http://schemas.microsoft.com/office/drawing/2016/5/12/chartex" xmlns:cx7="http://schemas.microsoft.com/office/drawing/2016/5/13/chartex" xmlns:cx8="http://schemas.microsoft.com/office/drawing/2016/5/14/chartex" xmlns:mc="http://schemas.openxmlformats.org/markup-compatibility/2006" xmlns:aink="http://schemas.microsoft.com/office/drawing/2016/ink" xmlns:am3d="http://schemas.microsoft.com/office/drawing/2017/model3d" xmlns:o="urn:schemas-microsoft-com:office:office" xmlns:r="http://schemas.openxmlformats.org/officeDocument/2006/relationships" xmlns:m="http://schemas.openxmlformats.org/officeDocument/2006/math" xmlns:v="urn:schemas-microsoft-com:vml" xmlns:wp14="http://schemas.microsoft.com/office/word/2010/wordprocessingDrawing" xmlns:wp="http://schemas.openxmlformats.org/drawingml/2006/wordprocessingDrawing" xmlns:w10="urn:schemas-microsoft-com:office:word" xmlns:w="http://schemas.openxmlformats.org/wordprocessingml/2006/main" xmlns:w14="http://schemas.microsoft.com/office/word/2010/wordml" xmlns:w15="http://schemas.microsoft.com/office/word/2012/wordml" xmlns:w16cid="http://schemas.microsoft.com/office/word/2016/wordml/cid" xmlns:w16se="http://schemas.microsoft.com/office/word/2015/wordml/symex" xmlns:wpg="http://schemas.microsoft.com/office/word/2010/wordprocessingGroup" xmlns:wpi="http://schemas.microsoft.com/office/word/2010/wordprocessingInk" xmlns:wne="http://schemas.microsoft.com/office/word/2006/wordml" xmlns:wps="http://schemas.microsoft.com/office/word/2010/wordprocessingShape" mc:Ignorable="w14 w15 w16se w16cid wp14">
+<w:footnotes xmlns:wpc="http://schemas.microsoft.com/office/word/2010/wordprocessingCanvas" xmlns:cx="http://schemas.microsoft.com/office/drawing/2014/chartex" xmlns:cx1="http://schemas.microsoft.com/office/drawing/2015/9/8/chartex" xmlns:cx2="http://schemas.microsoft.com/office/drawing/2015/10/21/chartex" xmlns:cx3="http://schemas.microsoft.com/office/drawing/2016/5/9/chartex" xmlns:cx4="http://schemas.microsoft.com/office/drawing/2016/5/10/chartex" xmlns:cx5="http://schemas.microsoft.com/office/drawing/2016/5/11/chartex" xmlns:cx6="http://schemas.microsoft.com/office/drawing/2016/5/12/chartex" xmlns:cx7="http://schemas.microsoft.com/office/drawing/2016/5/13/chartex" xmlns:cx8="http://schemas.microsoft.com/office/drawing/2016/5/14/chartex" xmlns:mc="http://schemas.openxmlformats.org/markup-compatibility/2006" xmlns:aink="http://schemas.microsoft.com/office/drawing/2016/ink" xmlns:am3d="http://schemas.microsoft.com/office/drawing/2017/model3d" xmlns:o="urn:schemas-microsoft-com:office:office" xmlns:r="http://schemas.openxmlformats.org/officeDocument/2006/relationships" xmlns:m="http://schemas.openxmlformats.org/officeDocument/2006/math" xmlns:v="urn:schemas-microsoft-com:vml" xmlns:wp14="http://schemas.microsoft.com/office/word/2010/wordprocessingDrawing" xmlns:wp="http://schemas.openxmlformats.org/drawingml/2006/wordprocessingDrawing" xmlns:w10="urn:schemas-microsoft-com:office:word" xmlns:w="http://schemas.openxmlformats.org/wordprocessingml/2006/main" xmlns:w14="http://schemas.microsoft.com/office/word/2010/wordml" xmlns:w15="http://schemas.microsoft.com/office/word/2012/wordml" xmlns:w16cex="http://schemas.microsoft.com/office/word/2018/wordml/cex" xmlns:w16cid="http://schemas.microsoft.com/office/word/2016/wordml/cid" xmlns:w16="http://schemas.microsoft.com/office/word/2018/wordml" xmlns:w16se="http://schemas.microsoft.com/office/word/2015/wordml/symex" xmlns:wpg="http://schemas.microsoft.com/office/word/2010/wordprocessingGroup" xmlns:wpi="http://schemas.microsoft.com/office/word/2010/wordprocessingInk" xmlns:wne="http://schemas.microsoft.com/office/word/2006/wordml" xmlns:wps="http://schemas.microsoft.com/office/word/2010/wordprocessingShape" mc:Ignorable="w14 w15 w16se w16cid w16 w16cex wp14">
   <w:footnote w:type="separator" w:id="-1">
     <w:p>
       <w:pPr>
@@ -9698,10 +9572,10 @@
 </file>
 
 <file path=word/numbering.xml><?xml version="1.0" encoding="utf-8"?>
-<w:numbering xmlns:wpc="http://schemas.microsoft.com/office/word/2010/wordprocessingCanvas" xmlns:cx="http://schemas.microsoft.com/office/drawing/2014/chartex" xmlns:cx1="http://schemas.microsoft.com/office/drawing/2015/9/8/chartex" xmlns:cx2="http://schemas.microsoft.com/office/drawing/2015/10/21/chartex" xmlns:cx3="http://schemas.microsoft.com/office/drawing/2016/5/9/chartex" xmlns:cx4="http://schemas.microsoft.com/office/drawing/2016/5/10/chartex" xmlns:cx5="http://schemas.microsoft.com/office/drawing/2016/5/11/chartex" xmlns:cx6="http://schemas.microsoft.com/office/drawing/2016/5/12/chartex" xmlns:cx7="http://schemas.microsoft.com/office/drawing/2016/5/13/chartex" xmlns:cx8="http://schemas.microsoft.com/office/drawing/2016/5/14/chartex" xmlns:mc="http://schemas.openxmlformats.org/markup-compatibility/2006" xmlns:aink="http://schemas.microsoft.com/office/drawing/2016/ink" xmlns:am3d="http://schemas.microsoft.com/office/drawing/2017/model3d" xmlns:o="urn:schemas-microsoft-com:office:office" xmlns:r="http://schemas.openxmlformats.org/officeDocument/2006/relationships" xmlns:m="http://schemas.openxmlformats.org/officeDocument/2006/math" xmlns:v="urn:schemas-microsoft-com:vml" xmlns:wp14="http://schemas.microsoft.com/office/word/2010/wordprocessingDrawing" xmlns:wp="http://schemas.openxmlformats.org/drawingml/2006/wordprocessingDrawing" xmlns:w10="urn:schemas-microsoft-com:office:word" xmlns:w="http://schemas.openxmlformats.org/wordprocessingml/2006/main" xmlns:w14="http://schemas.microsoft.com/office/word/2010/wordml" xmlns:w15="http://schemas.microsoft.com/office/word/2012/wordml" xmlns:w16cid="http://schemas.microsoft.com/office/word/2016/wordml/cid" xmlns:w16se="http://schemas.microsoft.com/office/word/2015/wordml/symex" xmlns:wpg="http://schemas.microsoft.com/office/word/2010/wordprocessingGroup" xmlns:wpi="http://schemas.microsoft.com/office/word/2010/wordprocessingInk" xmlns:wne="http://schemas.microsoft.com/office/word/2006/wordml" xmlns:wps="http://schemas.microsoft.com/office/word/2010/wordprocessingShape" mc:Ignorable="w14 w15 w16se w16cid wp14">
+<w:numbering xmlns:wpc="http://schemas.microsoft.com/office/word/2010/wordprocessingCanvas" xmlns:cx="http://schemas.microsoft.com/office/drawing/2014/chartex" xmlns:cx1="http://schemas.microsoft.com/office/drawing/2015/9/8/chartex" xmlns:cx2="http://schemas.microsoft.com/office/drawing/2015/10/21/chartex" xmlns:cx3="http://schemas.microsoft.com/office/drawing/2016/5/9/chartex" xmlns:cx4="http://schemas.microsoft.com/office/drawing/2016/5/10/chartex" xmlns:cx5="http://schemas.microsoft.com/office/drawing/2016/5/11/chartex" xmlns:cx6="http://schemas.microsoft.com/office/drawing/2016/5/12/chartex" xmlns:cx7="http://schemas.microsoft.com/office/drawing/2016/5/13/chartex" xmlns:cx8="http://schemas.microsoft.com/office/drawing/2016/5/14/chartex" xmlns:mc="http://schemas.openxmlformats.org/markup-compatibility/2006" xmlns:aink="http://schemas.microsoft.com/office/drawing/2016/ink" xmlns:am3d="http://schemas.microsoft.com/office/drawing/2017/model3d" xmlns:o="urn:schemas-microsoft-com:office:office" xmlns:r="http://schemas.openxmlformats.org/officeDocument/2006/relationships" xmlns:m="http://schemas.openxmlformats.org/officeDocument/2006/math" xmlns:v="urn:schemas-microsoft-com:vml" xmlns:wp14="http://schemas.microsoft.com/office/word/2010/wordprocessingDrawing" xmlns:wp="http://schemas.openxmlformats.org/drawingml/2006/wordprocessingDrawing" xmlns:w10="urn:schemas-microsoft-com:office:word" xmlns:w="http://schemas.openxmlformats.org/wordprocessingml/2006/main" xmlns:w14="http://schemas.microsoft.com/office/word/2010/wordml" xmlns:w15="http://schemas.microsoft.com/office/word/2012/wordml" xmlns:w16cex="http://schemas.microsoft.com/office/word/2018/wordml/cex" xmlns:w16cid="http://schemas.microsoft.com/office/word/2016/wordml/cid" xmlns:w16="http://schemas.microsoft.com/office/word/2018/wordml" xmlns:w16se="http://schemas.microsoft.com/office/word/2015/wordml/symex" xmlns:wpg="http://schemas.microsoft.com/office/word/2010/wordprocessingGroup" xmlns:wpi="http://schemas.microsoft.com/office/word/2010/wordprocessingInk" xmlns:wne="http://schemas.microsoft.com/office/word/2006/wordml" xmlns:wps="http://schemas.microsoft.com/office/word/2010/wordprocessingShape" mc:Ignorable="w14 w15 w16se w16cid w16 w16cex wp14">
   <w:numPicBullet w:numPicBulletId="0">
     <w:pict>
-      <v:shapetype id="_x0000_t75" coordsize="21600,21600" o:spt="75" o:preferrelative="t" path="m@4@5l@4@11@9@11@9@5xe" filled="f" stroked="f">
+      <v:shapetype w14:anchorId="2B8B06C6" id="_x0000_t75" coordsize="21600,21600" o:spt="75" o:preferrelative="t" path="m@4@5l@4@11@9@11@9@5xe" filled="f" stroked="f">
         <v:stroke joinstyle="miter"/>
         <v:formulas>
           <v:f eqn="if lineDrawn pixelLineWidth 0"/>
@@ -9720,7 +9594,7 @@
         <v:path o:extrusionok="f" gradientshapeok="t" o:connecttype="rect"/>
         <o:lock v:ext="edit" aspectratio="t"/>
       </v:shapetype>
-      <v:shape id="_x0000_i1419" type="#_x0000_t75" style="width:11.25pt;height:11.25pt" o:bullet="t">
+      <v:shape id="_x0000_i1026" type="#_x0000_t75" style="width:11.3pt;height:11.3pt" o:bullet="t">
         <v:imagedata r:id="rId1" o:title="mso4552"/>
       </v:shape>
     </w:pict>
@@ -10197,7 +10071,7 @@
 </file>
 
 <file path=word/styles.xml><?xml version="1.0" encoding="utf-8"?>
-<w:styles xmlns:mc="http://schemas.openxmlformats.org/markup-compatibility/2006" xmlns:r="http://schemas.openxmlformats.org/officeDocument/2006/relationships" xmlns:w="http://schemas.openxmlformats.org/wordprocessingml/2006/main" xmlns:w14="http://schemas.microsoft.com/office/word/2010/wordml" xmlns:w15="http://schemas.microsoft.com/office/word/2012/wordml" xmlns:w16cid="http://schemas.microsoft.com/office/word/2016/wordml/cid" xmlns:w16se="http://schemas.microsoft.com/office/word/2015/wordml/symex" mc:Ignorable="w14 w15 w16se w16cid">
+<w:styles xmlns:mc="http://schemas.openxmlformats.org/markup-compatibility/2006" xmlns:r="http://schemas.openxmlformats.org/officeDocument/2006/relationships" xmlns:w="http://schemas.openxmlformats.org/wordprocessingml/2006/main" xmlns:w14="http://schemas.microsoft.com/office/word/2010/wordml" xmlns:w15="http://schemas.microsoft.com/office/word/2012/wordml" xmlns:w16cex="http://schemas.microsoft.com/office/word/2018/wordml/cex" xmlns:w16cid="http://schemas.microsoft.com/office/word/2016/wordml/cid" xmlns:w16="http://schemas.microsoft.com/office/word/2018/wordml" xmlns:w16se="http://schemas.microsoft.com/office/word/2015/wordml/symex" mc:Ignorable="w14 w15 w16se w16cid w16 w16cex">
   <w:docDefaults>
     <w:rPrDefault>
       <w:rPr>
@@ -10319,6 +10193,7 @@
     <w:lsdException w:name="HTML Sample" w:semiHidden="1" w:unhideWhenUsed="1"/>
     <w:lsdException w:name="HTML Typewriter" w:semiHidden="1" w:unhideWhenUsed="1"/>
     <w:lsdException w:name="HTML Variable" w:semiHidden="1" w:unhideWhenUsed="1"/>
+    <w:lsdException w:name="Normal Table" w:semiHidden="1" w:unhideWhenUsed="1"/>
     <w:lsdException w:name="annotation subject" w:semiHidden="1" w:unhideWhenUsed="1"/>
     <w:lsdException w:name="No List" w:semiHidden="1" w:unhideWhenUsed="1"/>
     <w:lsdException w:name="Outline List 1" w:semiHidden="1" w:unhideWhenUsed="1"/>
@@ -10365,8 +10240,10 @@
     <w:lsdException w:name="Table Subtle 2" w:semiHidden="1" w:unhideWhenUsed="1"/>
     <w:lsdException w:name="Table Web 1" w:semiHidden="1" w:unhideWhenUsed="1"/>
     <w:lsdException w:name="Table Web 2" w:semiHidden="1" w:unhideWhenUsed="1"/>
+    <w:lsdException w:name="Table Web 3" w:semiHidden="1" w:unhideWhenUsed="1"/>
     <w:lsdException w:name="Balloon Text" w:semiHidden="1" w:unhideWhenUsed="1"/>
     <w:lsdException w:name="Table Grid" w:uiPriority="59"/>
+    <w:lsdException w:name="Table Theme" w:semiHidden="1" w:unhideWhenUsed="1"/>
     <w:lsdException w:name="Placeholder Text" w:semiHidden="1"/>
     <w:lsdException w:name="No Spacing" w:uiPriority="1" w:qFormat="1"/>
     <w:lsdException w:name="Light Shading" w:uiPriority="60"/>

</xml_diff>